<commit_message>
- Add github link + pdf report version.
</commit_message>
<xml_diff>
--- a/Reports/3.docx
+++ b/Reports/3.docx
@@ -1034,16 +1034,7 @@
           <w:szCs w:val="28"/>
           <w:lang w:val="uk-UA"/>
         </w:rPr>
-        <w:t>о</w:t>
-      </w:r>
-      <w:r>
-        <w:rPr>
-          <w:rFonts w:ascii="Times New Roman" w:hAnsi="Times New Roman" w:cs="Times New Roman"/>
-          <w:sz w:val="28"/>
-          <w:szCs w:val="28"/>
-          <w:lang w:val="uk-UA"/>
-        </w:rPr>
-        <w:t>знайомлення із централізованими системами логування на прикладі EFK.</w:t>
+        <w:t>ознайомлення із централізованими системами логування на прикладі EFK.</w:t>
       </w:r>
     </w:p>
     <w:p>
@@ -1112,14 +1103,6 @@
           <w:lang w:val="uk-UA"/>
         </w:rPr>
         <w:tab/>
-      </w:r>
-      <w:r>
-        <w:rPr>
-          <w:rFonts w:ascii="Times New Roman" w:hAnsi="Times New Roman" w:cs="Times New Roman"/>
-          <w:sz w:val="28"/>
-          <w:szCs w:val="28"/>
-          <w:lang w:val="uk-UA"/>
-        </w:rPr>
         <w:t>1. Запустити тестовий EFK стек</w:t>
       </w:r>
     </w:p>
@@ -2911,6 +2894,7 @@
       <w:r>
         <w:rPr>
           <w:rFonts w:ascii="Times New Roman" w:hAnsi="Times New Roman" w:cs="Times New Roman"/>
+          <w:noProof/>
           <w:sz w:val="28"/>
           <w:szCs w:val="28"/>
           <w:lang w:val="uk-UA"/>
@@ -2966,6 +2950,7 @@
       <w:r>
         <w:rPr>
           <w:rFonts w:ascii="Times New Roman" w:hAnsi="Times New Roman" w:cs="Times New Roman"/>
+          <w:noProof/>
           <w:sz w:val="28"/>
           <w:szCs w:val="28"/>
           <w:lang w:val="uk-UA"/>
@@ -3027,14 +3012,6 @@
           <w:lang w:val="uk-UA"/>
         </w:rPr>
         <w:tab/>
-      </w:r>
-      <w:r>
-        <w:rPr>
-          <w:rFonts w:ascii="Times New Roman" w:hAnsi="Times New Roman" w:cs="Times New Roman"/>
-          <w:sz w:val="28"/>
-          <w:szCs w:val="28"/>
-          <w:lang w:val="uk-UA"/>
-        </w:rPr>
         <w:t xml:space="preserve">2. Розробити найпростіший застосунок, який буде записувати </w:t>
       </w:r>
       <w:proofErr w:type="spellStart"/>
@@ -3161,6 +3138,7 @@
       <w:r>
         <w:rPr>
           <w:rFonts w:ascii="Times New Roman" w:hAnsi="Times New Roman" w:cs="Times New Roman"/>
+          <w:noProof/>
           <w:sz w:val="28"/>
           <w:szCs w:val="28"/>
           <w:lang w:val="uk-UA"/>
@@ -3216,6 +3194,7 @@
       <w:r>
         <w:rPr>
           <w:rFonts w:ascii="Times New Roman" w:hAnsi="Times New Roman" w:cs="Times New Roman"/>
+          <w:noProof/>
           <w:sz w:val="28"/>
           <w:szCs w:val="28"/>
           <w:lang w:val="uk-UA"/>
@@ -6014,6 +5993,7 @@
       <w:r>
         <w:rPr>
           <w:rFonts w:ascii="Times New Roman" w:hAnsi="Times New Roman" w:cs="Times New Roman"/>
+          <w:noProof/>
           <w:sz w:val="28"/>
           <w:szCs w:val="28"/>
           <w:lang w:val="uk-UA"/>
@@ -6104,6 +6084,7 @@
       <w:r>
         <w:rPr>
           <w:rFonts w:ascii="Times New Roman" w:hAnsi="Times New Roman" w:cs="Times New Roman"/>
+          <w:noProof/>
           <w:sz w:val="28"/>
           <w:szCs w:val="28"/>
           <w:lang w:val="uk-UA"/>
@@ -6295,6 +6276,7 @@
       <w:r>
         <w:rPr>
           <w:rFonts w:ascii="Times New Roman" w:hAnsi="Times New Roman" w:cs="Times New Roman"/>
+          <w:noProof/>
           <w:sz w:val="28"/>
           <w:szCs w:val="28"/>
           <w:lang w:val="uk-UA"/>
@@ -6381,6 +6363,7 @@
       <w:r>
         <w:rPr>
           <w:rFonts w:ascii="Times New Roman" w:hAnsi="Times New Roman" w:cs="Times New Roman"/>
+          <w:noProof/>
           <w:sz w:val="28"/>
           <w:szCs w:val="28"/>
           <w:lang w:val="uk-UA"/>
@@ -6440,6 +6423,7 @@
           <w:rFonts w:ascii="Times New Roman" w:hAnsi="Times New Roman" w:cs="Times New Roman"/>
           <w:b/>
           <w:bCs/>
+          <w:noProof/>
           <w:sz w:val="28"/>
           <w:szCs w:val="28"/>
           <w:lang w:val="uk-UA"/>
@@ -6500,6 +6484,7 @@
           <w:rFonts w:ascii="Times New Roman" w:hAnsi="Times New Roman" w:cs="Times New Roman"/>
           <w:b/>
           <w:bCs/>
+          <w:noProof/>
           <w:sz w:val="28"/>
           <w:szCs w:val="28"/>
           <w:lang w:val="uk-UA"/>
@@ -6559,6 +6544,7 @@
           <w:rFonts w:ascii="Times New Roman" w:hAnsi="Times New Roman" w:cs="Times New Roman"/>
           <w:b/>
           <w:bCs/>
+          <w:noProof/>
           <w:sz w:val="28"/>
           <w:szCs w:val="28"/>
           <w:lang w:val="uk-UA"/>
@@ -6609,45 +6595,6 @@
           <w:rFonts w:ascii="Times New Roman" w:hAnsi="Times New Roman" w:cs="Times New Roman"/>
           <w:sz w:val="28"/>
           <w:szCs w:val="28"/>
-          <w:lang w:val="en-US"/>
-        </w:rPr>
-      </w:pPr>
-      <w:r>
-        <w:rPr>
-          <w:rFonts w:ascii="Times New Roman" w:hAnsi="Times New Roman" w:cs="Times New Roman"/>
-          <w:sz w:val="28"/>
-          <w:szCs w:val="28"/>
-          <w:lang w:val="uk-UA"/>
-        </w:rPr>
-        <w:tab/>
-      </w:r>
-      <w:r>
-        <w:rPr>
-          <w:rFonts w:ascii="Times New Roman" w:hAnsi="Times New Roman" w:cs="Times New Roman"/>
-          <w:sz w:val="28"/>
-          <w:szCs w:val="28"/>
-          <w:lang w:val="uk-UA"/>
-        </w:rPr>
-        <w:t>Вихідний код застосунку можна знайти за наступним посиланням на GitHub</w:t>
-      </w:r>
-      <w:r>
-        <w:rPr>
-          <w:rFonts w:ascii="Times New Roman" w:hAnsi="Times New Roman" w:cs="Times New Roman"/>
-          <w:sz w:val="28"/>
-          <w:szCs w:val="28"/>
-          <w:lang w:val="en-US"/>
-        </w:rPr>
-        <w:t>.</w:t>
-      </w:r>
-    </w:p>
-    <w:p>
-      <w:pPr>
-        <w:spacing w:after="0" w:line="264" w:lineRule="auto"/>
-        <w:jc w:val="both"/>
-        <w:rPr>
-          <w:rFonts w:ascii="Times New Roman" w:hAnsi="Times New Roman" w:cs="Times New Roman"/>
-          <w:sz w:val="28"/>
-          <w:szCs w:val="28"/>
           <w:lang w:val="uk-UA"/>
         </w:rPr>
       </w:pPr>
@@ -6728,6 +6675,7 @@
       <w:r>
         <w:rPr>
           <w:rFonts w:ascii="Times New Roman" w:hAnsi="Times New Roman" w:cs="Times New Roman"/>
+          <w:noProof/>
           <w:sz w:val="28"/>
           <w:szCs w:val="28"/>
           <w:lang w:val="uk-UA"/>
@@ -6783,6 +6731,7 @@
       <w:r>
         <w:rPr>
           <w:rFonts w:ascii="Times New Roman" w:hAnsi="Times New Roman" w:cs="Times New Roman"/>
+          <w:noProof/>
           <w:sz w:val="28"/>
           <w:szCs w:val="28"/>
           <w:lang w:val="uk-UA"/>
@@ -6847,46 +6796,47 @@
           <w:szCs w:val="28"/>
           <w:lang w:val="uk-UA"/>
         </w:rPr>
+        <w:t xml:space="preserve">Створимо шаблон індексу для </w:t>
+      </w:r>
+      <w:r>
+        <w:rPr>
+          <w:rFonts w:ascii="Times New Roman" w:hAnsi="Times New Roman" w:cs="Times New Roman"/>
+          <w:sz w:val="28"/>
+          <w:szCs w:val="28"/>
+          <w:lang w:val="uk-UA"/>
+        </w:rPr>
+        <w:t>даних з нашого</w:t>
+      </w:r>
+      <w:r>
+        <w:rPr>
+          <w:rFonts w:ascii="Times New Roman" w:hAnsi="Times New Roman" w:cs="Times New Roman"/>
+          <w:sz w:val="28"/>
+          <w:szCs w:val="28"/>
+          <w:lang w:val="uk-UA"/>
+        </w:rPr>
+        <w:t xml:space="preserve"> API:</w:t>
+      </w:r>
+    </w:p>
+    <w:p>
+      <w:pPr>
+        <w:spacing w:after="0" w:line="264" w:lineRule="auto"/>
+        <w:jc w:val="both"/>
+        <w:rPr>
+          <w:rFonts w:ascii="Times New Roman" w:hAnsi="Times New Roman" w:cs="Times New Roman"/>
+          <w:sz w:val="28"/>
+          <w:szCs w:val="28"/>
+          <w:lang w:val="uk-UA"/>
+        </w:rPr>
+      </w:pPr>
+      <w:r>
+        <w:rPr>
+          <w:rFonts w:ascii="Times New Roman" w:hAnsi="Times New Roman" w:cs="Times New Roman"/>
+          <w:noProof/>
+          <w:sz w:val="28"/>
+          <w:szCs w:val="28"/>
+          <w:lang w:val="uk-UA"/>
+        </w:rPr>
         <w:lastRenderedPageBreak/>
-        <w:t xml:space="preserve">Створимо шаблон індексу для </w:t>
-      </w:r>
-      <w:r>
-        <w:rPr>
-          <w:rFonts w:ascii="Times New Roman" w:hAnsi="Times New Roman" w:cs="Times New Roman"/>
-          <w:sz w:val="28"/>
-          <w:szCs w:val="28"/>
-          <w:lang w:val="uk-UA"/>
-        </w:rPr>
-        <w:t>даних з нашого</w:t>
-      </w:r>
-      <w:r>
-        <w:rPr>
-          <w:rFonts w:ascii="Times New Roman" w:hAnsi="Times New Roman" w:cs="Times New Roman"/>
-          <w:sz w:val="28"/>
-          <w:szCs w:val="28"/>
-          <w:lang w:val="uk-UA"/>
-        </w:rPr>
-        <w:t xml:space="preserve"> API:</w:t>
-      </w:r>
-    </w:p>
-    <w:p>
-      <w:pPr>
-        <w:spacing w:after="0" w:line="264" w:lineRule="auto"/>
-        <w:jc w:val="both"/>
-        <w:rPr>
-          <w:rFonts w:ascii="Times New Roman" w:hAnsi="Times New Roman" w:cs="Times New Roman"/>
-          <w:sz w:val="28"/>
-          <w:szCs w:val="28"/>
-          <w:lang w:val="uk-UA"/>
-        </w:rPr>
-      </w:pPr>
-      <w:r>
-        <w:rPr>
-          <w:rFonts w:ascii="Times New Roman" w:hAnsi="Times New Roman" w:cs="Times New Roman"/>
-          <w:sz w:val="28"/>
-          <w:szCs w:val="28"/>
-          <w:lang w:val="uk-UA"/>
-        </w:rPr>
         <w:drawing>
           <wp:inline distT="0" distB="0" distL="0" distR="0" wp14:anchorId="14FFA444" wp14:editId="2E184F28">
             <wp:extent cx="6659880" cy="3912870"/>
@@ -6938,6 +6888,7 @@
       <w:r>
         <w:rPr>
           <w:rFonts w:ascii="Times New Roman" w:hAnsi="Times New Roman" w:cs="Times New Roman"/>
+          <w:noProof/>
           <w:sz w:val="28"/>
           <w:szCs w:val="28"/>
           <w:lang w:val="uk-UA"/>
@@ -6993,6 +6944,7 @@
       <w:r>
         <w:rPr>
           <w:rFonts w:ascii="Times New Roman" w:hAnsi="Times New Roman" w:cs="Times New Roman"/>
+          <w:noProof/>
           <w:sz w:val="28"/>
           <w:szCs w:val="28"/>
           <w:lang w:val="uk-UA"/>
@@ -7060,6 +7012,7 @@
       <w:r>
         <w:rPr>
           <w:rFonts w:ascii="Times New Roman" w:hAnsi="Times New Roman" w:cs="Times New Roman"/>
+          <w:noProof/>
           <w:sz w:val="28"/>
           <w:szCs w:val="28"/>
           <w:lang w:val="uk-UA"/>
@@ -7182,6 +7135,7 @@
       <w:r>
         <w:rPr>
           <w:rFonts w:ascii="Times New Roman" w:hAnsi="Times New Roman" w:cs="Times New Roman"/>
+          <w:noProof/>
           <w:sz w:val="28"/>
           <w:szCs w:val="28"/>
           <w:lang w:val="uk-UA"/>
@@ -7430,6 +7384,7 @@
       <w:r>
         <w:rPr>
           <w:rFonts w:ascii="Times New Roman" w:hAnsi="Times New Roman" w:cs="Times New Roman"/>
+          <w:noProof/>
           <w:sz w:val="28"/>
           <w:szCs w:val="28"/>
           <w:lang w:val="uk-UA"/>
@@ -7564,8 +7519,6 @@
         <w:jc w:val="both"/>
         <w:rPr>
           <w:rFonts w:ascii="Times New Roman" w:hAnsi="Times New Roman" w:cs="Times New Roman"/>
-          <w:i/>
-          <w:iCs/>
           <w:sz w:val="28"/>
           <w:szCs w:val="28"/>
           <w:lang w:val="uk-UA"/>
@@ -7599,6 +7552,49 @@
           <w:lang w:val="uk-UA"/>
         </w:rPr>
         <w:t xml:space="preserve"> до централізованої системи для їх збереження, подальшої обробки та аналізу.</w:t>
+      </w:r>
+    </w:p>
+    <w:p>
+      <w:pPr>
+        <w:spacing w:after="0" w:line="264" w:lineRule="auto"/>
+        <w:ind w:firstLine="720"/>
+        <w:jc w:val="both"/>
+        <w:rPr>
+          <w:rFonts w:ascii="Times New Roman" w:hAnsi="Times New Roman" w:cs="Times New Roman"/>
+          <w:sz w:val="28"/>
+          <w:szCs w:val="28"/>
+          <w:lang w:val="en-US"/>
+        </w:rPr>
+      </w:pPr>
+      <w:r>
+        <w:rPr>
+          <w:rFonts w:ascii="Times New Roman" w:hAnsi="Times New Roman" w:cs="Times New Roman"/>
+          <w:sz w:val="28"/>
+          <w:szCs w:val="28"/>
+          <w:lang w:val="uk-UA"/>
+        </w:rPr>
+        <w:t xml:space="preserve">Вихідний код застосунку можна знайти за наступним посиланням на </w:t>
+      </w:r>
+      <w:hyperlink r:id="rId27" w:history="1">
+        <w:r>
+          <w:rPr>
+            <w:rStyle w:val="Hyperlink"/>
+            <w:rFonts w:ascii="Times New Roman" w:hAnsi="Times New Roman" w:cs="Times New Roman"/>
+            <w:sz w:val="28"/>
+            <w:szCs w:val="28"/>
+            <w:lang w:val="uk-UA"/>
+          </w:rPr>
+          <w:t>GitHub</w:t>
+        </w:r>
+      </w:hyperlink>
+      <w:r>
+        <w:rPr>
+          <w:rFonts w:ascii="Times New Roman" w:hAnsi="Times New Roman" w:cs="Times New Roman"/>
+          <w:sz w:val="28"/>
+          <w:szCs w:val="28"/>
+          <w:lang w:val="en-US"/>
+        </w:rPr>
+        <w:t>.</w:t>
       </w:r>
     </w:p>
     <w:sectPr>
@@ -8039,6 +8035,7 @@
     <w:lsdException w:name="HTML Sample" w:semiHidden="1" w:unhideWhenUsed="1"/>
     <w:lsdException w:name="HTML Typewriter" w:semiHidden="1" w:unhideWhenUsed="1"/>
     <w:lsdException w:name="HTML Variable" w:semiHidden="1" w:unhideWhenUsed="1"/>
+    <w:lsdException w:name="Normal Table" w:semiHidden="1" w:unhideWhenUsed="1"/>
     <w:lsdException w:name="annotation subject" w:semiHidden="1" w:unhideWhenUsed="1"/>
     <w:lsdException w:name="No List" w:semiHidden="1" w:unhideWhenUsed="1"/>
     <w:lsdException w:name="Outline List 1" w:semiHidden="1" w:unhideWhenUsed="1"/>
@@ -8081,8 +8078,11 @@
     <w:lsdException w:name="Table Contemporary" w:semiHidden="1" w:unhideWhenUsed="1"/>
     <w:lsdException w:name="Table Elegant" w:semiHidden="1" w:unhideWhenUsed="1"/>
     <w:lsdException w:name="Table Professional" w:semiHidden="1" w:unhideWhenUsed="1"/>
+    <w:lsdException w:name="Table Subtle 1" w:semiHidden="1" w:unhideWhenUsed="1"/>
     <w:lsdException w:name="Table Subtle 2" w:semiHidden="1" w:unhideWhenUsed="1"/>
     <w:lsdException w:name="Table Web 1" w:semiHidden="1" w:unhideWhenUsed="1"/>
+    <w:lsdException w:name="Table Web 2" w:semiHidden="1" w:unhideWhenUsed="1"/>
+    <w:lsdException w:name="Table Web 3" w:semiHidden="1" w:unhideWhenUsed="1"/>
     <w:lsdException w:name="Balloon Text" w:semiHidden="1" w:unhideWhenUsed="1"/>
     <w:lsdException w:name="Table Grid" w:uiPriority="39"/>
     <w:lsdException w:name="Table Theme" w:semiHidden="1" w:unhideWhenUsed="1"/>
@@ -8398,6 +8398,29 @@
       <w:contextualSpacing/>
     </w:pPr>
   </w:style>
+  <w:style w:type="character" w:styleId="Hyperlink">
+    <w:name w:val="Hyperlink"/>
+    <w:basedOn w:val="DefaultParagraphFont"/>
+    <w:uiPriority w:val="99"/>
+    <w:unhideWhenUsed/>
+    <w:rsid w:val="00A164BD"/>
+    <w:rPr>
+      <w:color w:val="0563C1" w:themeColor="hyperlink"/>
+      <w:u w:val="single"/>
+    </w:rPr>
+  </w:style>
+  <w:style w:type="character" w:styleId="UnresolvedMention">
+    <w:name w:val="Unresolved Mention"/>
+    <w:basedOn w:val="DefaultParagraphFont"/>
+    <w:uiPriority w:val="99"/>
+    <w:semiHidden/>
+    <w:unhideWhenUsed/>
+    <w:rsid w:val="00A164BD"/>
+    <w:rPr>
+      <w:color w:val="605E5C"/>
+      <w:shd w:val="clear" w:color="auto" w:fill="E1DFDD"/>
+    </w:rPr>
+  </w:style>
 </w:styles>
 </file>
 

</xml_diff>